<commit_message>
cambios en hu de nya
</commit_message>
<xml_diff>
--- a/6- Ingenieria de producto/6.1 - Análisis/03- Historias de Usuario/Historias de Usuarios/Módulo MID - NYA/HU-MID-NYA-002-Consultar Notificaciones y Alertas.docx
+++ b/6- Ingenieria de producto/6.1 - Análisis/03- Historias de Usuario/Historias de Usuarios/Módulo MID - NYA/HU-MID-NYA-002-Consultar Notificaciones y Alertas.docx
@@ -1,6 +1,6 @@
 
 <file path=word/document.xml><?xml version="1.0" encoding="utf-8"?>
-<w:document xmlns:wpc="http://schemas.microsoft.com/office/word/2010/wordprocessingCanvas" xmlns:cx="http://schemas.microsoft.com/office/drawing/2014/chartex" xmlns:cx1="http://schemas.microsoft.com/office/drawing/2015/9/8/chartex" xmlns:cx2="http://schemas.microsoft.com/office/drawing/2015/10/21/chartex" xmlns:cx3="http://schemas.microsoft.com/office/drawing/2016/5/9/chartex" xmlns:cx4="http://schemas.microsoft.com/office/drawing/2016/5/10/chartex" xmlns:cx5="http://schemas.microsoft.com/office/drawing/2016/5/11/chartex" xmlns:cx6="http://schemas.microsoft.com/office/drawing/2016/5/12/chartex" xmlns:cx7="http://schemas.microsoft.com/office/drawing/2016/5/13/chartex" xmlns:cx8="http://schemas.microsoft.com/office/drawing/2016/5/14/chartex" xmlns:mc="http://schemas.openxmlformats.org/markup-compatibility/2006" xmlns:aink="http://schemas.microsoft.com/office/drawing/2016/ink" xmlns:am3d="http://schemas.microsoft.com/office/drawing/2017/model3d" xmlns:o="urn:schemas-microsoft-com:office:office" xmlns:oel="http://schemas.microsoft.com/office/2019/extlst" xmlns:r="http://schemas.openxmlformats.org/officeDocument/2006/relationships" xmlns:m="http://schemas.openxmlformats.org/officeDocument/2006/math" xmlns:v="urn:schemas-microsoft-com:vml" xmlns:wp14="http://schemas.microsoft.com/office/word/2010/wordprocessingDrawing" xmlns:wp="http://schemas.openxmlformats.org/drawingml/2006/wordprocessingDrawing" xmlns:w10="urn:schemas-microsoft-com:office:word" xmlns:w="http://schemas.openxmlformats.org/wordprocessingml/2006/main" xmlns:w14="http://schemas.microsoft.com/office/word/2010/wordml" xmlns:w15="http://schemas.microsoft.com/office/word/2012/wordml" xmlns:w16cex="http://schemas.microsoft.com/office/word/2018/wordml/cex" xmlns:w16cid="http://schemas.microsoft.com/office/word/2016/wordml/cid" xmlns:w16="http://schemas.microsoft.com/office/word/2018/wordml" xmlns:w16du="http://schemas.microsoft.com/office/word/2023/wordml/word16du" xmlns:w16sdtdh="http://schemas.microsoft.com/office/word/2020/wordml/sdtdatahash" xmlns:w16se="http://schemas.microsoft.com/office/word/2015/wordml/symex" xmlns:wpg="http://schemas.microsoft.com/office/word/2010/wordprocessingGroup" xmlns:wpi="http://schemas.microsoft.com/office/word/2010/wordprocessingInk" xmlns:wne="http://schemas.microsoft.com/office/word/2006/wordml" xmlns:wps="http://schemas.microsoft.com/office/word/2010/wordprocessingShape" mc:Ignorable="w14 w15 w16se w16cid w16 w16cex w16sdtdh wp14">
+<w:document xmlns:wpc="http://schemas.microsoft.com/office/word/2010/wordprocessingCanvas" xmlns:cx="http://schemas.microsoft.com/office/drawing/2014/chartex" xmlns:cx1="http://schemas.microsoft.com/office/drawing/2015/9/8/chartex" xmlns:cx2="http://schemas.microsoft.com/office/drawing/2015/10/21/chartex" xmlns:cx3="http://schemas.microsoft.com/office/drawing/2016/5/9/chartex" xmlns:cx4="http://schemas.microsoft.com/office/drawing/2016/5/10/chartex" xmlns:cx5="http://schemas.microsoft.com/office/drawing/2016/5/11/chartex" xmlns:cx6="http://schemas.microsoft.com/office/drawing/2016/5/12/chartex" xmlns:cx7="http://schemas.microsoft.com/office/drawing/2016/5/13/chartex" xmlns:cx8="http://schemas.microsoft.com/office/drawing/2016/5/14/chartex" xmlns:mc="http://schemas.openxmlformats.org/markup-compatibility/2006" xmlns:aink="http://schemas.microsoft.com/office/drawing/2016/ink" xmlns:am3d="http://schemas.microsoft.com/office/drawing/2017/model3d" xmlns:o="urn:schemas-microsoft-com:office:office" xmlns:r="http://schemas.openxmlformats.org/officeDocument/2006/relationships" xmlns:m="http://schemas.openxmlformats.org/officeDocument/2006/math" xmlns:v="urn:schemas-microsoft-com:vml" xmlns:wp14="http://schemas.microsoft.com/office/word/2010/wordprocessingDrawing" xmlns:wp="http://schemas.openxmlformats.org/drawingml/2006/wordprocessingDrawing" xmlns:w10="urn:schemas-microsoft-com:office:word" xmlns:w="http://schemas.openxmlformats.org/wordprocessingml/2006/main" xmlns:w14="http://schemas.microsoft.com/office/word/2010/wordml" xmlns:w15="http://schemas.microsoft.com/office/word/2012/wordml" xmlns:w16cex="http://schemas.microsoft.com/office/word/2018/wordml/cex" xmlns:w16cid="http://schemas.microsoft.com/office/word/2016/wordml/cid" xmlns:w16="http://schemas.microsoft.com/office/word/2018/wordml" xmlns:w16se="http://schemas.microsoft.com/office/word/2015/wordml/symex" xmlns:wpg="http://schemas.microsoft.com/office/word/2010/wordprocessingGroup" xmlns:wpi="http://schemas.microsoft.com/office/word/2010/wordprocessingInk" xmlns:wne="http://schemas.microsoft.com/office/word/2006/wordml" xmlns:wps="http://schemas.microsoft.com/office/word/2010/wordprocessingShape" mc:Ignorable="w14 w15 w16se w16cid w16 w16cex wp14">
   <w:body>
     <w:p>
       <w:pPr>
@@ -479,7 +479,6 @@
           <w:rFonts w:ascii="Tahoma" w:hAnsi="Tahoma" w:cs="Tahoma"/>
         </w:rPr>
       </w:pPr>
-      <w:proofErr w:type="spellStart"/>
       <w:r>
         <w:rPr>
           <w:rFonts w:ascii="Tahoma" w:hAnsi="Tahoma" w:cs="Tahoma"/>
@@ -487,7 +486,6 @@
         </w:rPr>
         <w:t>Condicion</w:t>
       </w:r>
-      <w:proofErr w:type="spellEnd"/>
     </w:p>
     <w:p>
       <w:pPr>
@@ -1273,10 +1271,10 @@
           <w:noProof/>
         </w:rPr>
         <w:drawing>
-          <wp:inline distT="0" distB="0" distL="0" distR="0" wp14:anchorId="36D03306" wp14:editId="7EC7F0A6">
-            <wp:extent cx="5400040" cy="3952875"/>
-            <wp:effectExtent l="0" t="0" r="0" b="9525"/>
-            <wp:docPr id="1" name="Imagen 1"/>
+          <wp:inline distT="0" distB="0" distL="0" distR="0" wp14:anchorId="3A363ABE" wp14:editId="4D7867B6">
+            <wp:extent cx="4924425" cy="2781300"/>
+            <wp:effectExtent l="0" t="0" r="9525" b="0"/>
+            <wp:docPr id="8" name="Imagen 8"/>
             <wp:cNvGraphicFramePr>
               <a:graphicFrameLocks xmlns:a="http://schemas.openxmlformats.org/drawingml/2006/main" noChangeAspect="1"/>
             </wp:cNvGraphicFramePr>
@@ -1296,7 +1294,7 @@
                   <pic:spPr>
                     <a:xfrm>
                       <a:off x="0" y="0"/>
-                      <a:ext cx="5400040" cy="3952875"/>
+                      <a:ext cx="4924425" cy="2781300"/>
                     </a:xfrm>
                     <a:prstGeom prst="rect">
                       <a:avLst/>
@@ -1499,7 +1497,6 @@
           <w:bCs/>
           <w:color w:val="auto"/>
         </w:rPr>
-        <w:lastRenderedPageBreak/>
         <w:t>Elementos del prototipo</w:t>
       </w:r>
     </w:p>
@@ -1662,6 +1659,7 @@
               <w:rPr>
                 <w:rFonts w:cs="Arial"/>
               </w:rPr>
+              <w:lastRenderedPageBreak/>
               <w:t>Asunto*</w:t>
             </w:r>
           </w:p>
@@ -2053,21 +2051,7 @@
               <w:rPr>
                 <w:lang w:eastAsia="en-US"/>
               </w:rPr>
-              <w:t xml:space="preserve">Al hacer clic en este botón el usuario autorizado registra y envía la notificación a la entidad, debería hacer la conexión con CIDI para </w:t>
-            </w:r>
-            <w:proofErr w:type="spellStart"/>
-            <w:r>
-              <w:rPr>
-                <w:lang w:eastAsia="en-US"/>
-              </w:rPr>
-              <w:t>el</w:t>
-            </w:r>
-            <w:proofErr w:type="spellEnd"/>
-            <w:r>
-              <w:rPr>
-                <w:lang w:eastAsia="en-US"/>
-              </w:rPr>
-              <w:t xml:space="preserve"> envió por email.</w:t>
+              <w:t>Al hacer clic en este botón el usuario autorizado registra y envía la notificación a la entidad, debería hacer la conexión con CIDI para el envió por email.</w:t>
             </w:r>
           </w:p>
         </w:tc>
@@ -2178,21 +2162,7 @@
               <w:rPr>
                 <w:lang w:eastAsia="en-US"/>
               </w:rPr>
-              <w:t xml:space="preserve">Al hacer </w:t>
-            </w:r>
-            <w:proofErr w:type="spellStart"/>
-            <w:r>
-              <w:rPr>
-                <w:lang w:eastAsia="en-US"/>
-              </w:rPr>
-              <w:t>click</w:t>
-            </w:r>
-            <w:proofErr w:type="spellEnd"/>
-            <w:r>
-              <w:rPr>
-                <w:lang w:eastAsia="en-US"/>
-              </w:rPr>
-              <w:t xml:space="preserve"> el usuario autorizado a volver a la pantalla anterior.</w:t>
+              <w:t>Al hacer click el usuario autorizado a volver a la pantalla anterior.</w:t>
             </w:r>
           </w:p>
         </w:tc>
@@ -2611,7 +2581,6 @@
           <w:lang w:val="es-AR"/>
         </w:rPr>
       </w:pPr>
-      <w:proofErr w:type="spellStart"/>
       <w:r>
         <w:rPr>
           <w:rFonts w:ascii="Arial" w:hAnsi="Arial" w:cs="Arial"/>
@@ -2621,7 +2590,6 @@
         </w:rPr>
         <w:t>Tabla_auditoría</w:t>
       </w:r>
-      <w:proofErr w:type="spellEnd"/>
     </w:p>
     <w:p>
       <w:pPr>
@@ -2812,6 +2780,7 @@
           <w:szCs w:val="32"/>
           <w:u w:val="single"/>
         </w:rPr>
+        <w:lastRenderedPageBreak/>
         <w:t>DIAGRAMAS</w:t>
       </w:r>
     </w:p>
@@ -2919,6 +2888,7 @@
           <w:docPart w:val="CCEEC506B1454AE699B1B0CECBE2B348"/>
         </w:placeholder>
       </w:sdtPr>
+      <w:sdtEndPr/>
       <w:sdtContent>
         <w:p>
           <w:pPr>
@@ -2985,6 +2955,7 @@
           <w:docPart w:val="DBA2AECC5E0B492A80FB24FB20CEC244"/>
         </w:placeholder>
       </w:sdtPr>
+      <w:sdtEndPr/>
       <w:sdtContent>
         <w:sdt>
           <w:sdtPr>
@@ -2997,6 +2968,7 @@
               <w:docPart w:val="9CE63D34D20F4B7D87611196C6DC36C0"/>
             </w:placeholder>
           </w:sdtPr>
+          <w:sdtEndPr/>
           <w:sdtContent>
             <w:p>
               <w:pPr>
@@ -3330,7 +3302,7 @@
 </file>
 
 <file path=word/endnotes.xml><?xml version="1.0" encoding="utf-8"?>
-<w:endnotes xmlns:wpc="http://schemas.microsoft.com/office/word/2010/wordprocessingCanvas" xmlns:cx="http://schemas.microsoft.com/office/drawing/2014/chartex" xmlns:cx1="http://schemas.microsoft.com/office/drawing/2015/9/8/chartex" xmlns:cx2="http://schemas.microsoft.com/office/drawing/2015/10/21/chartex" xmlns:cx3="http://schemas.microsoft.com/office/drawing/2016/5/9/chartex" xmlns:cx4="http://schemas.microsoft.com/office/drawing/2016/5/10/chartex" xmlns:cx5="http://schemas.microsoft.com/office/drawing/2016/5/11/chartex" xmlns:cx6="http://schemas.microsoft.com/office/drawing/2016/5/12/chartex" xmlns:cx7="http://schemas.microsoft.com/office/drawing/2016/5/13/chartex" xmlns:cx8="http://schemas.microsoft.com/office/drawing/2016/5/14/chartex" xmlns:mc="http://schemas.openxmlformats.org/markup-compatibility/2006" xmlns:aink="http://schemas.microsoft.com/office/drawing/2016/ink" xmlns:am3d="http://schemas.microsoft.com/office/drawing/2017/model3d" xmlns:o="urn:schemas-microsoft-com:office:office" xmlns:oel="http://schemas.microsoft.com/office/2019/extlst" xmlns:r="http://schemas.openxmlformats.org/officeDocument/2006/relationships" xmlns:m="http://schemas.openxmlformats.org/officeDocument/2006/math" xmlns:v="urn:schemas-microsoft-com:vml" xmlns:wp14="http://schemas.microsoft.com/office/word/2010/wordprocessingDrawing" xmlns:wp="http://schemas.openxmlformats.org/drawingml/2006/wordprocessingDrawing" xmlns:w10="urn:schemas-microsoft-com:office:word" xmlns:w="http://schemas.openxmlformats.org/wordprocessingml/2006/main" xmlns:w14="http://schemas.microsoft.com/office/word/2010/wordml" xmlns:w15="http://schemas.microsoft.com/office/word/2012/wordml" xmlns:w16cex="http://schemas.microsoft.com/office/word/2018/wordml/cex" xmlns:w16cid="http://schemas.microsoft.com/office/word/2016/wordml/cid" xmlns:w16="http://schemas.microsoft.com/office/word/2018/wordml" xmlns:w16du="http://schemas.microsoft.com/office/word/2023/wordml/word16du" xmlns:w16sdtdh="http://schemas.microsoft.com/office/word/2020/wordml/sdtdatahash" xmlns:w16se="http://schemas.microsoft.com/office/word/2015/wordml/symex" xmlns:wpg="http://schemas.microsoft.com/office/word/2010/wordprocessingGroup" xmlns:wpi="http://schemas.microsoft.com/office/word/2010/wordprocessingInk" xmlns:wne="http://schemas.microsoft.com/office/word/2006/wordml" xmlns:wps="http://schemas.microsoft.com/office/word/2010/wordprocessingShape" mc:Ignorable="w14 w15 w16se w16cid w16 w16cex w16sdtdh wp14">
+<w:endnotes xmlns:wpc="http://schemas.microsoft.com/office/word/2010/wordprocessingCanvas" xmlns:cx="http://schemas.microsoft.com/office/drawing/2014/chartex" xmlns:cx1="http://schemas.microsoft.com/office/drawing/2015/9/8/chartex" xmlns:cx2="http://schemas.microsoft.com/office/drawing/2015/10/21/chartex" xmlns:cx3="http://schemas.microsoft.com/office/drawing/2016/5/9/chartex" xmlns:cx4="http://schemas.microsoft.com/office/drawing/2016/5/10/chartex" xmlns:cx5="http://schemas.microsoft.com/office/drawing/2016/5/11/chartex" xmlns:cx6="http://schemas.microsoft.com/office/drawing/2016/5/12/chartex" xmlns:cx7="http://schemas.microsoft.com/office/drawing/2016/5/13/chartex" xmlns:cx8="http://schemas.microsoft.com/office/drawing/2016/5/14/chartex" xmlns:mc="http://schemas.openxmlformats.org/markup-compatibility/2006" xmlns:aink="http://schemas.microsoft.com/office/drawing/2016/ink" xmlns:am3d="http://schemas.microsoft.com/office/drawing/2017/model3d" xmlns:o="urn:schemas-microsoft-com:office:office" xmlns:r="http://schemas.openxmlformats.org/officeDocument/2006/relationships" xmlns:m="http://schemas.openxmlformats.org/officeDocument/2006/math" xmlns:v="urn:schemas-microsoft-com:vml" xmlns:wp14="http://schemas.microsoft.com/office/word/2010/wordprocessingDrawing" xmlns:wp="http://schemas.openxmlformats.org/drawingml/2006/wordprocessingDrawing" xmlns:w10="urn:schemas-microsoft-com:office:word" xmlns:w="http://schemas.openxmlformats.org/wordprocessingml/2006/main" xmlns:w14="http://schemas.microsoft.com/office/word/2010/wordml" xmlns:w15="http://schemas.microsoft.com/office/word/2012/wordml" xmlns:w16cex="http://schemas.microsoft.com/office/word/2018/wordml/cex" xmlns:w16cid="http://schemas.microsoft.com/office/word/2016/wordml/cid" xmlns:w16="http://schemas.microsoft.com/office/word/2018/wordml" xmlns:w16se="http://schemas.microsoft.com/office/word/2015/wordml/symex" xmlns:wpg="http://schemas.microsoft.com/office/word/2010/wordprocessingGroup" xmlns:wpi="http://schemas.microsoft.com/office/word/2010/wordprocessingInk" xmlns:wne="http://schemas.microsoft.com/office/word/2006/wordml" xmlns:wps="http://schemas.microsoft.com/office/word/2010/wordprocessingShape" mc:Ignorable="w14 w15 w16se w16cid w16 w16cex wp14">
   <w:endnote w:type="separator" w:id="-1">
     <w:p>
       <w:r>
@@ -3349,7 +3321,7 @@
 </file>
 
 <file path=word/footer1.xml><?xml version="1.0" encoding="utf-8"?>
-<w:ftr xmlns:wpc="http://schemas.microsoft.com/office/word/2010/wordprocessingCanvas" xmlns:cx="http://schemas.microsoft.com/office/drawing/2014/chartex" xmlns:cx1="http://schemas.microsoft.com/office/drawing/2015/9/8/chartex" xmlns:cx2="http://schemas.microsoft.com/office/drawing/2015/10/21/chartex" xmlns:cx3="http://schemas.microsoft.com/office/drawing/2016/5/9/chartex" xmlns:cx4="http://schemas.microsoft.com/office/drawing/2016/5/10/chartex" xmlns:cx5="http://schemas.microsoft.com/office/drawing/2016/5/11/chartex" xmlns:cx6="http://schemas.microsoft.com/office/drawing/2016/5/12/chartex" xmlns:cx7="http://schemas.microsoft.com/office/drawing/2016/5/13/chartex" xmlns:cx8="http://schemas.microsoft.com/office/drawing/2016/5/14/chartex" xmlns:mc="http://schemas.openxmlformats.org/markup-compatibility/2006" xmlns:aink="http://schemas.microsoft.com/office/drawing/2016/ink" xmlns:am3d="http://schemas.microsoft.com/office/drawing/2017/model3d" xmlns:o="urn:schemas-microsoft-com:office:office" xmlns:oel="http://schemas.microsoft.com/office/2019/extlst" xmlns:r="http://schemas.openxmlformats.org/officeDocument/2006/relationships" xmlns:m="http://schemas.openxmlformats.org/officeDocument/2006/math" xmlns:v="urn:schemas-microsoft-com:vml" xmlns:wp14="http://schemas.microsoft.com/office/word/2010/wordprocessingDrawing" xmlns:wp="http://schemas.openxmlformats.org/drawingml/2006/wordprocessingDrawing" xmlns:w10="urn:schemas-microsoft-com:office:word" xmlns:w="http://schemas.openxmlformats.org/wordprocessingml/2006/main" xmlns:w14="http://schemas.microsoft.com/office/word/2010/wordml" xmlns:w15="http://schemas.microsoft.com/office/word/2012/wordml" xmlns:w16cex="http://schemas.microsoft.com/office/word/2018/wordml/cex" xmlns:w16cid="http://schemas.microsoft.com/office/word/2016/wordml/cid" xmlns:w16="http://schemas.microsoft.com/office/word/2018/wordml" xmlns:w16du="http://schemas.microsoft.com/office/word/2023/wordml/word16du" xmlns:w16sdtdh="http://schemas.microsoft.com/office/word/2020/wordml/sdtdatahash" xmlns:w16se="http://schemas.microsoft.com/office/word/2015/wordml/symex" xmlns:wpg="http://schemas.microsoft.com/office/word/2010/wordprocessingGroup" xmlns:wpi="http://schemas.microsoft.com/office/word/2010/wordprocessingInk" xmlns:wne="http://schemas.microsoft.com/office/word/2006/wordml" xmlns:wps="http://schemas.microsoft.com/office/word/2010/wordprocessingShape" mc:Ignorable="w14 w15 w16se w16cid w16 w16cex w16sdtdh wp14">
+<w:ftr xmlns:wpc="http://schemas.microsoft.com/office/word/2010/wordprocessingCanvas" xmlns:cx="http://schemas.microsoft.com/office/drawing/2014/chartex" xmlns:cx1="http://schemas.microsoft.com/office/drawing/2015/9/8/chartex" xmlns:cx2="http://schemas.microsoft.com/office/drawing/2015/10/21/chartex" xmlns:cx3="http://schemas.microsoft.com/office/drawing/2016/5/9/chartex" xmlns:cx4="http://schemas.microsoft.com/office/drawing/2016/5/10/chartex" xmlns:cx5="http://schemas.microsoft.com/office/drawing/2016/5/11/chartex" xmlns:cx6="http://schemas.microsoft.com/office/drawing/2016/5/12/chartex" xmlns:cx7="http://schemas.microsoft.com/office/drawing/2016/5/13/chartex" xmlns:cx8="http://schemas.microsoft.com/office/drawing/2016/5/14/chartex" xmlns:mc="http://schemas.openxmlformats.org/markup-compatibility/2006" xmlns:aink="http://schemas.microsoft.com/office/drawing/2016/ink" xmlns:am3d="http://schemas.microsoft.com/office/drawing/2017/model3d" xmlns:o="urn:schemas-microsoft-com:office:office" xmlns:r="http://schemas.openxmlformats.org/officeDocument/2006/relationships" xmlns:m="http://schemas.openxmlformats.org/officeDocument/2006/math" xmlns:v="urn:schemas-microsoft-com:vml" xmlns:wp14="http://schemas.microsoft.com/office/word/2010/wordprocessingDrawing" xmlns:wp="http://schemas.openxmlformats.org/drawingml/2006/wordprocessingDrawing" xmlns:w10="urn:schemas-microsoft-com:office:word" xmlns:w="http://schemas.openxmlformats.org/wordprocessingml/2006/main" xmlns:w14="http://schemas.microsoft.com/office/word/2010/wordml" xmlns:w15="http://schemas.microsoft.com/office/word/2012/wordml" xmlns:w16cex="http://schemas.microsoft.com/office/word/2018/wordml/cex" xmlns:w16cid="http://schemas.microsoft.com/office/word/2016/wordml/cid" xmlns:w16="http://schemas.microsoft.com/office/word/2018/wordml" xmlns:w16se="http://schemas.microsoft.com/office/word/2015/wordml/symex" xmlns:wpg="http://schemas.microsoft.com/office/word/2010/wordprocessingGroup" xmlns:wpi="http://schemas.microsoft.com/office/word/2010/wordprocessingInk" xmlns:wne="http://schemas.microsoft.com/office/word/2006/wordml" xmlns:wps="http://schemas.microsoft.com/office/word/2010/wordprocessingShape" mc:Ignorable="w14 w15 w16se w16cid w16 w16cex wp14">
   <w:p>
     <w:pPr>
       <w:pStyle w:val="Piedepgina"/>
@@ -3473,7 +3445,7 @@
 </file>
 
 <file path=word/footnotes.xml><?xml version="1.0" encoding="utf-8"?>
-<w:footnotes xmlns:wpc="http://schemas.microsoft.com/office/word/2010/wordprocessingCanvas" xmlns:cx="http://schemas.microsoft.com/office/drawing/2014/chartex" xmlns:cx1="http://schemas.microsoft.com/office/drawing/2015/9/8/chartex" xmlns:cx2="http://schemas.microsoft.com/office/drawing/2015/10/21/chartex" xmlns:cx3="http://schemas.microsoft.com/office/drawing/2016/5/9/chartex" xmlns:cx4="http://schemas.microsoft.com/office/drawing/2016/5/10/chartex" xmlns:cx5="http://schemas.microsoft.com/office/drawing/2016/5/11/chartex" xmlns:cx6="http://schemas.microsoft.com/office/drawing/2016/5/12/chartex" xmlns:cx7="http://schemas.microsoft.com/office/drawing/2016/5/13/chartex" xmlns:cx8="http://schemas.microsoft.com/office/drawing/2016/5/14/chartex" xmlns:mc="http://schemas.openxmlformats.org/markup-compatibility/2006" xmlns:aink="http://schemas.microsoft.com/office/drawing/2016/ink" xmlns:am3d="http://schemas.microsoft.com/office/drawing/2017/model3d" xmlns:o="urn:schemas-microsoft-com:office:office" xmlns:oel="http://schemas.microsoft.com/office/2019/extlst" xmlns:r="http://schemas.openxmlformats.org/officeDocument/2006/relationships" xmlns:m="http://schemas.openxmlformats.org/officeDocument/2006/math" xmlns:v="urn:schemas-microsoft-com:vml" xmlns:wp14="http://schemas.microsoft.com/office/word/2010/wordprocessingDrawing" xmlns:wp="http://schemas.openxmlformats.org/drawingml/2006/wordprocessingDrawing" xmlns:w10="urn:schemas-microsoft-com:office:word" xmlns:w="http://schemas.openxmlformats.org/wordprocessingml/2006/main" xmlns:w14="http://schemas.microsoft.com/office/word/2010/wordml" xmlns:w15="http://schemas.microsoft.com/office/word/2012/wordml" xmlns:w16cex="http://schemas.microsoft.com/office/word/2018/wordml/cex" xmlns:w16cid="http://schemas.microsoft.com/office/word/2016/wordml/cid" xmlns:w16="http://schemas.microsoft.com/office/word/2018/wordml" xmlns:w16du="http://schemas.microsoft.com/office/word/2023/wordml/word16du" xmlns:w16sdtdh="http://schemas.microsoft.com/office/word/2020/wordml/sdtdatahash" xmlns:w16se="http://schemas.microsoft.com/office/word/2015/wordml/symex" xmlns:wpg="http://schemas.microsoft.com/office/word/2010/wordprocessingGroup" xmlns:wpi="http://schemas.microsoft.com/office/word/2010/wordprocessingInk" xmlns:wne="http://schemas.microsoft.com/office/word/2006/wordml" xmlns:wps="http://schemas.microsoft.com/office/word/2010/wordprocessingShape" mc:Ignorable="w14 w15 w16se w16cid w16 w16cex w16sdtdh wp14">
+<w:footnotes xmlns:wpc="http://schemas.microsoft.com/office/word/2010/wordprocessingCanvas" xmlns:cx="http://schemas.microsoft.com/office/drawing/2014/chartex" xmlns:cx1="http://schemas.microsoft.com/office/drawing/2015/9/8/chartex" xmlns:cx2="http://schemas.microsoft.com/office/drawing/2015/10/21/chartex" xmlns:cx3="http://schemas.microsoft.com/office/drawing/2016/5/9/chartex" xmlns:cx4="http://schemas.microsoft.com/office/drawing/2016/5/10/chartex" xmlns:cx5="http://schemas.microsoft.com/office/drawing/2016/5/11/chartex" xmlns:cx6="http://schemas.microsoft.com/office/drawing/2016/5/12/chartex" xmlns:cx7="http://schemas.microsoft.com/office/drawing/2016/5/13/chartex" xmlns:cx8="http://schemas.microsoft.com/office/drawing/2016/5/14/chartex" xmlns:mc="http://schemas.openxmlformats.org/markup-compatibility/2006" xmlns:aink="http://schemas.microsoft.com/office/drawing/2016/ink" xmlns:am3d="http://schemas.microsoft.com/office/drawing/2017/model3d" xmlns:o="urn:schemas-microsoft-com:office:office" xmlns:r="http://schemas.openxmlformats.org/officeDocument/2006/relationships" xmlns:m="http://schemas.openxmlformats.org/officeDocument/2006/math" xmlns:v="urn:schemas-microsoft-com:vml" xmlns:wp14="http://schemas.microsoft.com/office/word/2010/wordprocessingDrawing" xmlns:wp="http://schemas.openxmlformats.org/drawingml/2006/wordprocessingDrawing" xmlns:w10="urn:schemas-microsoft-com:office:word" xmlns:w="http://schemas.openxmlformats.org/wordprocessingml/2006/main" xmlns:w14="http://schemas.microsoft.com/office/word/2010/wordml" xmlns:w15="http://schemas.microsoft.com/office/word/2012/wordml" xmlns:w16cex="http://schemas.microsoft.com/office/word/2018/wordml/cex" xmlns:w16cid="http://schemas.microsoft.com/office/word/2016/wordml/cid" xmlns:w16="http://schemas.microsoft.com/office/word/2018/wordml" xmlns:w16se="http://schemas.microsoft.com/office/word/2015/wordml/symex" xmlns:wpg="http://schemas.microsoft.com/office/word/2010/wordprocessingGroup" xmlns:wpi="http://schemas.microsoft.com/office/word/2010/wordprocessingInk" xmlns:wne="http://schemas.microsoft.com/office/word/2006/wordml" xmlns:wps="http://schemas.microsoft.com/office/word/2010/wordprocessingShape" mc:Ignorable="w14 w15 w16se w16cid w16 w16cex wp14">
   <w:footnote w:type="separator" w:id="-1">
     <w:p>
       <w:r>
@@ -3492,7 +3464,7 @@
 </file>
 
 <file path=word/header1.xml><?xml version="1.0" encoding="utf-8"?>
-<w:hdr xmlns:wpc="http://schemas.microsoft.com/office/word/2010/wordprocessingCanvas" xmlns:cx="http://schemas.microsoft.com/office/drawing/2014/chartex" xmlns:cx1="http://schemas.microsoft.com/office/drawing/2015/9/8/chartex" xmlns:cx2="http://schemas.microsoft.com/office/drawing/2015/10/21/chartex" xmlns:cx3="http://schemas.microsoft.com/office/drawing/2016/5/9/chartex" xmlns:cx4="http://schemas.microsoft.com/office/drawing/2016/5/10/chartex" xmlns:cx5="http://schemas.microsoft.com/office/drawing/2016/5/11/chartex" xmlns:cx6="http://schemas.microsoft.com/office/drawing/2016/5/12/chartex" xmlns:cx7="http://schemas.microsoft.com/office/drawing/2016/5/13/chartex" xmlns:cx8="http://schemas.microsoft.com/office/drawing/2016/5/14/chartex" xmlns:mc="http://schemas.openxmlformats.org/markup-compatibility/2006" xmlns:aink="http://schemas.microsoft.com/office/drawing/2016/ink" xmlns:am3d="http://schemas.microsoft.com/office/drawing/2017/model3d" xmlns:o="urn:schemas-microsoft-com:office:office" xmlns:oel="http://schemas.microsoft.com/office/2019/extlst" xmlns:r="http://schemas.openxmlformats.org/officeDocument/2006/relationships" xmlns:m="http://schemas.openxmlformats.org/officeDocument/2006/math" xmlns:v="urn:schemas-microsoft-com:vml" xmlns:wp14="http://schemas.microsoft.com/office/word/2010/wordprocessingDrawing" xmlns:wp="http://schemas.openxmlformats.org/drawingml/2006/wordprocessingDrawing" xmlns:w10="urn:schemas-microsoft-com:office:word" xmlns:w="http://schemas.openxmlformats.org/wordprocessingml/2006/main" xmlns:w14="http://schemas.microsoft.com/office/word/2010/wordml" xmlns:w15="http://schemas.microsoft.com/office/word/2012/wordml" xmlns:w16cex="http://schemas.microsoft.com/office/word/2018/wordml/cex" xmlns:w16cid="http://schemas.microsoft.com/office/word/2016/wordml/cid" xmlns:w16="http://schemas.microsoft.com/office/word/2018/wordml" xmlns:w16du="http://schemas.microsoft.com/office/word/2023/wordml/word16du" xmlns:w16sdtdh="http://schemas.microsoft.com/office/word/2020/wordml/sdtdatahash" xmlns:w16se="http://schemas.microsoft.com/office/word/2015/wordml/symex" xmlns:wpg="http://schemas.microsoft.com/office/word/2010/wordprocessingGroup" xmlns:wpi="http://schemas.microsoft.com/office/word/2010/wordprocessingInk" xmlns:wne="http://schemas.microsoft.com/office/word/2006/wordml" xmlns:wps="http://schemas.microsoft.com/office/word/2010/wordprocessingShape" mc:Ignorable="w14 w15 w16se w16cid w16 w16cex w16sdtdh wp14">
+<w:hdr xmlns:wpc="http://schemas.microsoft.com/office/word/2010/wordprocessingCanvas" xmlns:cx="http://schemas.microsoft.com/office/drawing/2014/chartex" xmlns:cx1="http://schemas.microsoft.com/office/drawing/2015/9/8/chartex" xmlns:cx2="http://schemas.microsoft.com/office/drawing/2015/10/21/chartex" xmlns:cx3="http://schemas.microsoft.com/office/drawing/2016/5/9/chartex" xmlns:cx4="http://schemas.microsoft.com/office/drawing/2016/5/10/chartex" xmlns:cx5="http://schemas.microsoft.com/office/drawing/2016/5/11/chartex" xmlns:cx6="http://schemas.microsoft.com/office/drawing/2016/5/12/chartex" xmlns:cx7="http://schemas.microsoft.com/office/drawing/2016/5/13/chartex" xmlns:cx8="http://schemas.microsoft.com/office/drawing/2016/5/14/chartex" xmlns:mc="http://schemas.openxmlformats.org/markup-compatibility/2006" xmlns:aink="http://schemas.microsoft.com/office/drawing/2016/ink" xmlns:am3d="http://schemas.microsoft.com/office/drawing/2017/model3d" xmlns:o="urn:schemas-microsoft-com:office:office" xmlns:r="http://schemas.openxmlformats.org/officeDocument/2006/relationships" xmlns:m="http://schemas.openxmlformats.org/officeDocument/2006/math" xmlns:v="urn:schemas-microsoft-com:vml" xmlns:wp14="http://schemas.microsoft.com/office/word/2010/wordprocessingDrawing" xmlns:wp="http://schemas.openxmlformats.org/drawingml/2006/wordprocessingDrawing" xmlns:w10="urn:schemas-microsoft-com:office:word" xmlns:w="http://schemas.openxmlformats.org/wordprocessingml/2006/main" xmlns:w14="http://schemas.microsoft.com/office/word/2010/wordml" xmlns:w15="http://schemas.microsoft.com/office/word/2012/wordml" xmlns:w16cex="http://schemas.microsoft.com/office/word/2018/wordml/cex" xmlns:w16cid="http://schemas.microsoft.com/office/word/2016/wordml/cid" xmlns:w16="http://schemas.microsoft.com/office/word/2018/wordml" xmlns:w16se="http://schemas.microsoft.com/office/word/2015/wordml/symex" xmlns:wpg="http://schemas.microsoft.com/office/word/2010/wordprocessingGroup" xmlns:wpi="http://schemas.microsoft.com/office/word/2010/wordprocessingInk" xmlns:wne="http://schemas.microsoft.com/office/word/2006/wordml" xmlns:wps="http://schemas.microsoft.com/office/word/2010/wordprocessingShape" mc:Ignorable="w14 w15 w16se w16cid w16 w16cex wp14">
   <w:p>
     <w:pPr>
       <w:pStyle w:val="Encabezado"/>
@@ -3556,7 +3528,7 @@
             </wp:anchor>
           </w:drawing>
         </mc:Choice>
-        <mc:Fallback>
+        <mc:Fallback xmlns:w16sdtdh="http://schemas.microsoft.com/office/word/2020/wordml/sdtdatahash" xmlns:w16du="http://schemas.microsoft.com/office/word/2023/wordml/word16du" xmlns:oel="http://schemas.microsoft.com/office/2019/extlst">
           <w:pict>
             <v:line w14:anchorId="5D1C77C7" id="2 Conector recto" o:spid="_x0000_s1026" style="position:absolute;z-index:251663360;visibility:visible;mso-wrap-style:square;mso-wrap-distance-left:9pt;mso-wrap-distance-top:0;mso-wrap-distance-right:9pt;mso-wrap-distance-bottom:0;mso-position-horizontal:absolute;mso-position-horizontal-relative:text;mso-position-vertical:absolute;mso-position-vertical-relative:text" from="-.6pt,44.85pt" to="459.75pt,44.85pt" o:gfxdata="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" strokecolor="#4579b8 [3044]"/>
           </w:pict>
@@ -3751,7 +3723,7 @@
 </file>
 
 <file path=word/numbering.xml><?xml version="1.0" encoding="utf-8"?>
-<w:numbering xmlns:wpc="http://schemas.microsoft.com/office/word/2010/wordprocessingCanvas" xmlns:cx="http://schemas.microsoft.com/office/drawing/2014/chartex" xmlns:cx1="http://schemas.microsoft.com/office/drawing/2015/9/8/chartex" xmlns:cx2="http://schemas.microsoft.com/office/drawing/2015/10/21/chartex" xmlns:cx3="http://schemas.microsoft.com/office/drawing/2016/5/9/chartex" xmlns:cx4="http://schemas.microsoft.com/office/drawing/2016/5/10/chartex" xmlns:cx5="http://schemas.microsoft.com/office/drawing/2016/5/11/chartex" xmlns:cx6="http://schemas.microsoft.com/office/drawing/2016/5/12/chartex" xmlns:cx7="http://schemas.microsoft.com/office/drawing/2016/5/13/chartex" xmlns:cx8="http://schemas.microsoft.com/office/drawing/2016/5/14/chartex" xmlns:mc="http://schemas.openxmlformats.org/markup-compatibility/2006" xmlns:aink="http://schemas.microsoft.com/office/drawing/2016/ink" xmlns:am3d="http://schemas.microsoft.com/office/drawing/2017/model3d" xmlns:o="urn:schemas-microsoft-com:office:office" xmlns:oel="http://schemas.microsoft.com/office/2019/extlst" xmlns:r="http://schemas.openxmlformats.org/officeDocument/2006/relationships" xmlns:m="http://schemas.openxmlformats.org/officeDocument/2006/math" xmlns:v="urn:schemas-microsoft-com:vml" xmlns:wp14="http://schemas.microsoft.com/office/word/2010/wordprocessingDrawing" xmlns:wp="http://schemas.openxmlformats.org/drawingml/2006/wordprocessingDrawing" xmlns:w10="urn:schemas-microsoft-com:office:word" xmlns:w="http://schemas.openxmlformats.org/wordprocessingml/2006/main" xmlns:w14="http://schemas.microsoft.com/office/word/2010/wordml" xmlns:w15="http://schemas.microsoft.com/office/word/2012/wordml" xmlns:w16cex="http://schemas.microsoft.com/office/word/2018/wordml/cex" xmlns:w16cid="http://schemas.microsoft.com/office/word/2016/wordml/cid" xmlns:w16="http://schemas.microsoft.com/office/word/2018/wordml" xmlns:w16du="http://schemas.microsoft.com/office/word/2023/wordml/word16du" xmlns:w16sdtdh="http://schemas.microsoft.com/office/word/2020/wordml/sdtdatahash" xmlns:w16se="http://schemas.microsoft.com/office/word/2015/wordml/symex" xmlns:wpg="http://schemas.microsoft.com/office/word/2010/wordprocessingGroup" xmlns:wpi="http://schemas.microsoft.com/office/word/2010/wordprocessingInk" xmlns:wne="http://schemas.microsoft.com/office/word/2006/wordml" xmlns:wps="http://schemas.microsoft.com/office/word/2010/wordprocessingShape" mc:Ignorable="w14 w15 w16se w16cid w16 w16cex w16sdtdh wp14">
+<w:numbering xmlns:wpc="http://schemas.microsoft.com/office/word/2010/wordprocessingCanvas" xmlns:cx="http://schemas.microsoft.com/office/drawing/2014/chartex" xmlns:cx1="http://schemas.microsoft.com/office/drawing/2015/9/8/chartex" xmlns:cx2="http://schemas.microsoft.com/office/drawing/2015/10/21/chartex" xmlns:cx3="http://schemas.microsoft.com/office/drawing/2016/5/9/chartex" xmlns:cx4="http://schemas.microsoft.com/office/drawing/2016/5/10/chartex" xmlns:cx5="http://schemas.microsoft.com/office/drawing/2016/5/11/chartex" xmlns:cx6="http://schemas.microsoft.com/office/drawing/2016/5/12/chartex" xmlns:cx7="http://schemas.microsoft.com/office/drawing/2016/5/13/chartex" xmlns:cx8="http://schemas.microsoft.com/office/drawing/2016/5/14/chartex" xmlns:mc="http://schemas.openxmlformats.org/markup-compatibility/2006" xmlns:aink="http://schemas.microsoft.com/office/drawing/2016/ink" xmlns:am3d="http://schemas.microsoft.com/office/drawing/2017/model3d" xmlns:o="urn:schemas-microsoft-com:office:office" xmlns:r="http://schemas.openxmlformats.org/officeDocument/2006/relationships" xmlns:m="http://schemas.openxmlformats.org/officeDocument/2006/math" xmlns:v="urn:schemas-microsoft-com:vml" xmlns:wp14="http://schemas.microsoft.com/office/word/2010/wordprocessingDrawing" xmlns:wp="http://schemas.openxmlformats.org/drawingml/2006/wordprocessingDrawing" xmlns:w10="urn:schemas-microsoft-com:office:word" xmlns:w="http://schemas.openxmlformats.org/wordprocessingml/2006/main" xmlns:w14="http://schemas.microsoft.com/office/word/2010/wordml" xmlns:w15="http://schemas.microsoft.com/office/word/2012/wordml" xmlns:w16cex="http://schemas.microsoft.com/office/word/2018/wordml/cex" xmlns:w16cid="http://schemas.microsoft.com/office/word/2016/wordml/cid" xmlns:w16="http://schemas.microsoft.com/office/word/2018/wordml" xmlns:w16se="http://schemas.microsoft.com/office/word/2015/wordml/symex" xmlns:wpg="http://schemas.microsoft.com/office/word/2010/wordprocessingGroup" xmlns:wpi="http://schemas.microsoft.com/office/word/2010/wordprocessingInk" xmlns:wne="http://schemas.microsoft.com/office/word/2006/wordml" xmlns:wps="http://schemas.microsoft.com/office/word/2010/wordprocessingShape" mc:Ignorable="w14 w15 w16se w16cid w16 w16cex wp14">
   <w:abstractNum w:abstractNumId="0" w15:restartNumberingAfterBreak="0">
     <w:nsid w:val="0A2979B2"/>
     <w:multiLevelType w:val="hybridMultilevel"/>
@@ -4630,35 +4602,35 @@
       </w:rPr>
     </w:lvl>
   </w:abstractNum>
-  <w:num w:numId="1" w16cid:durableId="1353068967">
+  <w:num w:numId="1">
     <w:abstractNumId w:val="6"/>
   </w:num>
-  <w:num w:numId="2" w16cid:durableId="656499661">
+  <w:num w:numId="2">
     <w:abstractNumId w:val="2"/>
   </w:num>
-  <w:num w:numId="3" w16cid:durableId="1589851982">
+  <w:num w:numId="3">
     <w:abstractNumId w:val="4"/>
   </w:num>
-  <w:num w:numId="4" w16cid:durableId="1565794753">
+  <w:num w:numId="4">
     <w:abstractNumId w:val="3"/>
   </w:num>
-  <w:num w:numId="5" w16cid:durableId="571694132">
+  <w:num w:numId="5">
     <w:abstractNumId w:val="7"/>
   </w:num>
-  <w:num w:numId="6" w16cid:durableId="245040915">
+  <w:num w:numId="6">
     <w:abstractNumId w:val="0"/>
   </w:num>
-  <w:num w:numId="7" w16cid:durableId="3099493">
+  <w:num w:numId="7">
     <w:abstractNumId w:val="1"/>
   </w:num>
-  <w:num w:numId="8" w16cid:durableId="220991479">
+  <w:num w:numId="8">
     <w:abstractNumId w:val="5"/>
   </w:num>
 </w:numbering>
 </file>
 
 <file path=word/styles.xml><?xml version="1.0" encoding="utf-8"?>
-<w:styles xmlns:mc="http://schemas.openxmlformats.org/markup-compatibility/2006" xmlns:r="http://schemas.openxmlformats.org/officeDocument/2006/relationships" xmlns:w="http://schemas.openxmlformats.org/wordprocessingml/2006/main" xmlns:w14="http://schemas.microsoft.com/office/word/2010/wordml" xmlns:w15="http://schemas.microsoft.com/office/word/2012/wordml" xmlns:w16cex="http://schemas.microsoft.com/office/word/2018/wordml/cex" xmlns:w16cid="http://schemas.microsoft.com/office/word/2016/wordml/cid" xmlns:w16="http://schemas.microsoft.com/office/word/2018/wordml" xmlns:w16sdtdh="http://schemas.microsoft.com/office/word/2020/wordml/sdtdatahash" xmlns:w16se="http://schemas.microsoft.com/office/word/2015/wordml/symex" mc:Ignorable="w14 w15 w16se w16cid w16 w16cex w16sdtdh">
+<w:styles xmlns:mc="http://schemas.openxmlformats.org/markup-compatibility/2006" xmlns:r="http://schemas.openxmlformats.org/officeDocument/2006/relationships" xmlns:w="http://schemas.openxmlformats.org/wordprocessingml/2006/main" xmlns:w14="http://schemas.microsoft.com/office/word/2010/wordml" xmlns:w15="http://schemas.microsoft.com/office/word/2012/wordml" xmlns:w16cex="http://schemas.microsoft.com/office/word/2018/wordml/cex" xmlns:w16cid="http://schemas.microsoft.com/office/word/2016/wordml/cid" xmlns:w16="http://schemas.microsoft.com/office/word/2018/wordml" xmlns:w16se="http://schemas.microsoft.com/office/word/2015/wordml/symex" mc:Ignorable="w14 w15 w16se w16cid w16 w16cex">
   <w:docDefaults>
     <w:rPrDefault>
       <w:rPr>
@@ -5368,7 +5340,7 @@
 </file>
 
 <file path=word/glossary/document.xml><?xml version="1.0" encoding="utf-8"?>
-<w:glossaryDocument xmlns:wpc="http://schemas.microsoft.com/office/word/2010/wordprocessingCanvas" xmlns:cx="http://schemas.microsoft.com/office/drawing/2014/chartex" xmlns:cx1="http://schemas.microsoft.com/office/drawing/2015/9/8/chartex" xmlns:cx2="http://schemas.microsoft.com/office/drawing/2015/10/21/chartex" xmlns:cx3="http://schemas.microsoft.com/office/drawing/2016/5/9/chartex" xmlns:cx4="http://schemas.microsoft.com/office/drawing/2016/5/10/chartex" xmlns:cx5="http://schemas.microsoft.com/office/drawing/2016/5/11/chartex" xmlns:cx6="http://schemas.microsoft.com/office/drawing/2016/5/12/chartex" xmlns:cx7="http://schemas.microsoft.com/office/drawing/2016/5/13/chartex" xmlns:cx8="http://schemas.microsoft.com/office/drawing/2016/5/14/chartex" xmlns:mc="http://schemas.openxmlformats.org/markup-compatibility/2006" xmlns:aink="http://schemas.microsoft.com/office/drawing/2016/ink" xmlns:am3d="http://schemas.microsoft.com/office/drawing/2017/model3d" xmlns:o="urn:schemas-microsoft-com:office:office" xmlns:oel="http://schemas.microsoft.com/office/2019/extlst" xmlns:r="http://schemas.openxmlformats.org/officeDocument/2006/relationships" xmlns:m="http://schemas.openxmlformats.org/officeDocument/2006/math" xmlns:v="urn:schemas-microsoft-com:vml" xmlns:wp14="http://schemas.microsoft.com/office/word/2010/wordprocessingDrawing" xmlns:wp="http://schemas.openxmlformats.org/drawingml/2006/wordprocessingDrawing" xmlns:w10="urn:schemas-microsoft-com:office:word" xmlns:w="http://schemas.openxmlformats.org/wordprocessingml/2006/main" xmlns:w14="http://schemas.microsoft.com/office/word/2010/wordml" xmlns:w15="http://schemas.microsoft.com/office/word/2012/wordml" xmlns:w16cex="http://schemas.microsoft.com/office/word/2018/wordml/cex" xmlns:w16cid="http://schemas.microsoft.com/office/word/2016/wordml/cid" xmlns:w16="http://schemas.microsoft.com/office/word/2018/wordml" xmlns:w16du="http://schemas.microsoft.com/office/word/2023/wordml/word16du" xmlns:w16sdtdh="http://schemas.microsoft.com/office/word/2020/wordml/sdtdatahash" xmlns:w16se="http://schemas.microsoft.com/office/word/2015/wordml/symex" xmlns:wpg="http://schemas.microsoft.com/office/word/2010/wordprocessingGroup" xmlns:wpi="http://schemas.microsoft.com/office/word/2010/wordprocessingInk" xmlns:wne="http://schemas.microsoft.com/office/word/2006/wordml" xmlns:wps="http://schemas.microsoft.com/office/word/2010/wordprocessingShape" mc:Ignorable="w14 w15 w16se w16cid w16 w16cex w16sdtdh wp14">
+<w:glossaryDocument xmlns:wpc="http://schemas.microsoft.com/office/word/2010/wordprocessingCanvas" xmlns:cx="http://schemas.microsoft.com/office/drawing/2014/chartex" xmlns:cx1="http://schemas.microsoft.com/office/drawing/2015/9/8/chartex" xmlns:cx2="http://schemas.microsoft.com/office/drawing/2015/10/21/chartex" xmlns:cx3="http://schemas.microsoft.com/office/drawing/2016/5/9/chartex" xmlns:cx4="http://schemas.microsoft.com/office/drawing/2016/5/10/chartex" xmlns:cx5="http://schemas.microsoft.com/office/drawing/2016/5/11/chartex" xmlns:cx6="http://schemas.microsoft.com/office/drawing/2016/5/12/chartex" xmlns:cx7="http://schemas.microsoft.com/office/drawing/2016/5/13/chartex" xmlns:cx8="http://schemas.microsoft.com/office/drawing/2016/5/14/chartex" xmlns:mc="http://schemas.openxmlformats.org/markup-compatibility/2006" xmlns:aink="http://schemas.microsoft.com/office/drawing/2016/ink" xmlns:am3d="http://schemas.microsoft.com/office/drawing/2017/model3d" xmlns:o="urn:schemas-microsoft-com:office:office" xmlns:r="http://schemas.openxmlformats.org/officeDocument/2006/relationships" xmlns:m="http://schemas.openxmlformats.org/officeDocument/2006/math" xmlns:v="urn:schemas-microsoft-com:vml" xmlns:wp14="http://schemas.microsoft.com/office/word/2010/wordprocessingDrawing" xmlns:wp="http://schemas.openxmlformats.org/drawingml/2006/wordprocessingDrawing" xmlns:w10="urn:schemas-microsoft-com:office:word" xmlns:w="http://schemas.openxmlformats.org/wordprocessingml/2006/main" xmlns:w14="http://schemas.microsoft.com/office/word/2010/wordml" xmlns:w15="http://schemas.microsoft.com/office/word/2012/wordml" xmlns:w16cex="http://schemas.microsoft.com/office/word/2018/wordml/cex" xmlns:w16cid="http://schemas.microsoft.com/office/word/2016/wordml/cid" xmlns:w16="http://schemas.microsoft.com/office/word/2018/wordml" xmlns:w16se="http://schemas.microsoft.com/office/word/2015/wordml/symex" xmlns:wpg="http://schemas.microsoft.com/office/word/2010/wordprocessingGroup" xmlns:wpi="http://schemas.microsoft.com/office/word/2010/wordprocessingInk" xmlns:wne="http://schemas.microsoft.com/office/word/2006/wordml" xmlns:wps="http://schemas.microsoft.com/office/word/2010/wordprocessingShape" mc:Ignorable="w14 w15 w16se w16cid w16 w16cex wp14">
   <w:docParts>
     <w:docPart>
       <w:docPartPr>
@@ -5462,7 +5434,7 @@
 </file>
 
 <file path=word/glossary/fontTable.xml><?xml version="1.0" encoding="utf-8"?>
-<w:fonts xmlns:mc="http://schemas.openxmlformats.org/markup-compatibility/2006" xmlns:r="http://schemas.openxmlformats.org/officeDocument/2006/relationships" xmlns:w="http://schemas.openxmlformats.org/wordprocessingml/2006/main" xmlns:w14="http://schemas.microsoft.com/office/word/2010/wordml" xmlns:w15="http://schemas.microsoft.com/office/word/2012/wordml" xmlns:w16cex="http://schemas.microsoft.com/office/word/2018/wordml/cex" xmlns:w16cid="http://schemas.microsoft.com/office/word/2016/wordml/cid" xmlns:w16="http://schemas.microsoft.com/office/word/2018/wordml" xmlns:w16sdtdh="http://schemas.microsoft.com/office/word/2020/wordml/sdtdatahash" xmlns:w16se="http://schemas.microsoft.com/office/word/2015/wordml/symex" mc:Ignorable="w14 w15 w16se w16cid w16 w16cex w16sdtdh">
+<w:fonts xmlns:mc="http://schemas.openxmlformats.org/markup-compatibility/2006" xmlns:r="http://schemas.openxmlformats.org/officeDocument/2006/relationships" xmlns:w="http://schemas.openxmlformats.org/wordprocessingml/2006/main" xmlns:w14="http://schemas.microsoft.com/office/word/2010/wordml" xmlns:w15="http://schemas.microsoft.com/office/word/2012/wordml" xmlns:w16cex="http://schemas.microsoft.com/office/word/2018/wordml/cex" xmlns:w16cid="http://schemas.microsoft.com/office/word/2016/wordml/cid" xmlns:w16="http://schemas.microsoft.com/office/word/2018/wordml" xmlns:w16se="http://schemas.microsoft.com/office/word/2015/wordml/symex" mc:Ignorable="w14 w15 w16se w16cid w16 w16cex">
   <w:font w:name="Symbol">
     <w:panose1 w:val="05050102010706020507"/>
     <w:charset w:val="02"/>
@@ -5517,7 +5489,7 @@
     <w:charset w:val="00"/>
     <w:family w:val="swiss"/>
     <w:pitch w:val="variable"/>
-    <w:sig w:usb0="E4002EFF" w:usb1="C200247B" w:usb2="00000009" w:usb3="00000000" w:csb0="000001FF" w:csb1="00000000"/>
+    <w:sig w:usb0="E4002EFF" w:usb1="C000247B" w:usb2="00000009" w:usb3="00000000" w:csb0="000001FF" w:csb1="00000000"/>
   </w:font>
   <w:font w:name="Cambria">
     <w:panose1 w:val="02040503050406030204"/>
@@ -5531,13 +5503,13 @@
     <w:charset w:val="00"/>
     <w:family w:val="swiss"/>
     <w:pitch w:val="variable"/>
-    <w:sig w:usb0="E4002EFF" w:usb1="C200247B" w:usb2="00000009" w:usb3="00000000" w:csb0="000001FF" w:csb1="00000000"/>
+    <w:sig w:usb0="E4002EFF" w:usb1="C000247B" w:usb2="00000009" w:usb3="00000000" w:csb0="000001FF" w:csb1="00000000"/>
   </w:font>
 </w:fonts>
 </file>
 
 <file path=word/glossary/settings.xml><?xml version="1.0" encoding="utf-8"?>
-<w:settings xmlns:mc="http://schemas.openxmlformats.org/markup-compatibility/2006" xmlns:o="urn:schemas-microsoft-com:office:office" xmlns:r="http://schemas.openxmlformats.org/officeDocument/2006/relationships" xmlns:m="http://schemas.openxmlformats.org/officeDocument/2006/math" xmlns:v="urn:schemas-microsoft-com:vml" xmlns:w10="urn:schemas-microsoft-com:office:word" xmlns:w="http://schemas.openxmlformats.org/wordprocessingml/2006/main" xmlns:w14="http://schemas.microsoft.com/office/word/2010/wordml" xmlns:w15="http://schemas.microsoft.com/office/word/2012/wordml" xmlns:w16cex="http://schemas.microsoft.com/office/word/2018/wordml/cex" xmlns:w16cid="http://schemas.microsoft.com/office/word/2016/wordml/cid" xmlns:w16="http://schemas.microsoft.com/office/word/2018/wordml" xmlns:w16sdtdh="http://schemas.microsoft.com/office/word/2020/wordml/sdtdatahash" xmlns:w16se="http://schemas.microsoft.com/office/word/2015/wordml/symex" xmlns:sl="http://schemas.openxmlformats.org/schemaLibrary/2006/main" mc:Ignorable="w14 w15 w16se w16cid w16 w16cex w16sdtdh">
+<w:settings xmlns:mc="http://schemas.openxmlformats.org/markup-compatibility/2006" xmlns:o="urn:schemas-microsoft-com:office:office" xmlns:r="http://schemas.openxmlformats.org/officeDocument/2006/relationships" xmlns:m="http://schemas.openxmlformats.org/officeDocument/2006/math" xmlns:v="urn:schemas-microsoft-com:vml" xmlns:w10="urn:schemas-microsoft-com:office:word" xmlns:w="http://schemas.openxmlformats.org/wordprocessingml/2006/main" xmlns:w14="http://schemas.microsoft.com/office/word/2010/wordml" xmlns:w15="http://schemas.microsoft.com/office/word/2012/wordml" xmlns:w16cex="http://schemas.microsoft.com/office/word/2018/wordml/cex" xmlns:w16cid="http://schemas.microsoft.com/office/word/2016/wordml/cid" xmlns:w16="http://schemas.microsoft.com/office/word/2018/wordml" xmlns:w16se="http://schemas.microsoft.com/office/word/2015/wordml/symex" xmlns:sl="http://schemas.openxmlformats.org/schemaLibrary/2006/main" mc:Ignorable="w14 w15 w16se w16cid w16 w16cex">
   <w:view w:val="normal"/>
   <w:revisionView w:markup="0" w:comments="0" w:insDel="0" w:formatting="0" w:inkAnnotations="0"/>
   <w:defaultTabStop w:val="708"/>
@@ -5566,6 +5538,7 @@
     <w:rsid w:val="00B026E8"/>
     <w:rsid w:val="00C035CD"/>
     <w:rsid w:val="00CA6769"/>
+    <w:rsid w:val="00DA09EE"/>
     <w:rsid w:val="00DF607B"/>
     <w:rsid w:val="00E0756D"/>
     <w:rsid w:val="00E1495F"/>
@@ -5591,7 +5564,7 @@
 </file>
 
 <file path=word/glossary/styles.xml><?xml version="1.0" encoding="utf-8"?>
-<w:styles xmlns:mc="http://schemas.openxmlformats.org/markup-compatibility/2006" xmlns:r="http://schemas.openxmlformats.org/officeDocument/2006/relationships" xmlns:w="http://schemas.openxmlformats.org/wordprocessingml/2006/main" xmlns:w14="http://schemas.microsoft.com/office/word/2010/wordml" xmlns:w15="http://schemas.microsoft.com/office/word/2012/wordml" xmlns:w16cex="http://schemas.microsoft.com/office/word/2018/wordml/cex" xmlns:w16cid="http://schemas.microsoft.com/office/word/2016/wordml/cid" xmlns:w16="http://schemas.microsoft.com/office/word/2018/wordml" xmlns:w16sdtdh="http://schemas.microsoft.com/office/word/2020/wordml/sdtdatahash" xmlns:w16se="http://schemas.microsoft.com/office/word/2015/wordml/symex" mc:Ignorable="w14 w15 w16se w16cid w16 w16cex w16sdtdh">
+<w:styles xmlns:mc="http://schemas.openxmlformats.org/markup-compatibility/2006" xmlns:r="http://schemas.openxmlformats.org/officeDocument/2006/relationships" xmlns:w="http://schemas.openxmlformats.org/wordprocessingml/2006/main" xmlns:w14="http://schemas.microsoft.com/office/word/2010/wordml" xmlns:w15="http://schemas.microsoft.com/office/word/2012/wordml" xmlns:w16cex="http://schemas.microsoft.com/office/word/2018/wordml/cex" xmlns:w16cid="http://schemas.microsoft.com/office/word/2016/wordml/cid" xmlns:w16="http://schemas.microsoft.com/office/word/2018/wordml" xmlns:w16se="http://schemas.microsoft.com/office/word/2015/wordml/symex" mc:Ignorable="w14 w15 w16se w16cid w16 w16cex">
   <w:docDefaults>
     <w:rPrDefault>
       <w:rPr>
@@ -6042,7 +6015,7 @@
 </file>
 
 <file path=word/glossary/webSettings.xml><?xml version="1.0" encoding="utf-8"?>
-<w:webSettings xmlns:mc="http://schemas.openxmlformats.org/markup-compatibility/2006" xmlns:r="http://schemas.openxmlformats.org/officeDocument/2006/relationships" xmlns:w="http://schemas.openxmlformats.org/wordprocessingml/2006/main" xmlns:w14="http://schemas.microsoft.com/office/word/2010/wordml" xmlns:w15="http://schemas.microsoft.com/office/word/2012/wordml" xmlns:w16cex="http://schemas.microsoft.com/office/word/2018/wordml/cex" xmlns:w16cid="http://schemas.microsoft.com/office/word/2016/wordml/cid" xmlns:w16="http://schemas.microsoft.com/office/word/2018/wordml" xmlns:w16sdtdh="http://schemas.microsoft.com/office/word/2020/wordml/sdtdatahash" xmlns:w16se="http://schemas.microsoft.com/office/word/2015/wordml/symex" mc:Ignorable="w14 w15 w16se w16cid w16 w16cex w16sdtdh">
+<w:webSettings xmlns:mc="http://schemas.openxmlformats.org/markup-compatibility/2006" xmlns:r="http://schemas.openxmlformats.org/officeDocument/2006/relationships" xmlns:w="http://schemas.openxmlformats.org/wordprocessingml/2006/main" xmlns:w14="http://schemas.microsoft.com/office/word/2010/wordml" xmlns:w15="http://schemas.microsoft.com/office/word/2012/wordml" xmlns:w16cex="http://schemas.microsoft.com/office/word/2018/wordml/cex" xmlns:w16cid="http://schemas.microsoft.com/office/word/2016/wordml/cid" xmlns:w16="http://schemas.microsoft.com/office/word/2018/wordml" xmlns:w16se="http://schemas.microsoft.com/office/word/2015/wordml/symex" mc:Ignorable="w14 w15 w16se w16cid w16 w16cex">
   <w:optimizeForBrowser/>
   <w:allowPNG/>
 </w:webSettings>

</xml_diff>